<commit_message>
spellin in doc edited
</commit_message>
<xml_diff>
--- a/JavaScript Style Guide.docx
+++ b/JavaScript Style Guide.docx
@@ -119,15 +119,12 @@
         </w:tabs>
       </w:pPr>
       <w:r>
-        <w:t xml:space="preserve">Always put spaces </w:t>
-      </w:r>
-      <w:proofErr w:type="spellStart"/>
-      <w:r>
-        <w:t>areound</w:t>
-      </w:r>
-      <w:proofErr w:type="spellEnd"/>
-      <w:r>
-        <w:t xml:space="preserve"> operators and after  commas</w:t>
+        <w:t>Always put spaces ar</w:t>
+      </w:r>
+      <w:bookmarkStart w:id="0" w:name="_GoBack"/>
+      <w:bookmarkEnd w:id="0"/>
+      <w:r>
+        <w:t>ound operators and after  commas</w:t>
       </w:r>
     </w:p>
     <w:p>
@@ -378,8 +375,6 @@
           <w:tab w:val="left" w:pos="6240"/>
         </w:tabs>
       </w:pPr>
-      <w:bookmarkStart w:id="0" w:name="_GoBack"/>
-      <w:bookmarkEnd w:id="0"/>
       <w:r>
         <w:t xml:space="preserve">e.g. </w:t>
       </w:r>

</xml_diff>